<commit_message>
JP Friday push for JP_Capstone starting files 04/12/2024
</commit_message>
<xml_diff>
--- a/JP_Capstone_Support_Files/JP_Castone_Docs/JP_IoTProjectPlan.docx
+++ b/JP_Capstone_Support_Files/JP_Castone_Docs/JP_IoTProjectPlan.docx
@@ -5,7 +5,7 @@
     <w:tbl>
       <w:tblPr>
         <w:tblStyle w:val="TableGrid"/>
-        <w:tblW w:w="10792" w:type="dxa"/>
+        <w:tblW w:w="10800" w:type="dxa"/>
         <w:jc w:val="left"/>
         <w:tblInd w:w="0" w:type="dxa"/>
         <w:tblCellMar>
@@ -17,21 +17,20 @@
         <w:tblLook w:firstRow="1" w:noVBand="1" w:lastRow="0" w:firstColumn="1" w:lastColumn="0" w:noHBand="0" w:val="04a0"/>
       </w:tblPr>
       <w:tblGrid>
-        <w:gridCol w:w="3773"/>
-        <w:gridCol w:w="1170"/>
-        <w:gridCol w:w="1080"/>
-        <w:gridCol w:w="1"/>
-        <w:gridCol w:w="1078"/>
-        <w:gridCol w:w="1079"/>
-        <w:gridCol w:w="1259"/>
-        <w:gridCol w:w="1351"/>
+        <w:gridCol w:w="3149"/>
+        <w:gridCol w:w="1349"/>
+        <w:gridCol w:w="1261"/>
+        <w:gridCol w:w="1257"/>
+        <w:gridCol w:w="997"/>
+        <w:gridCol w:w="1432"/>
+        <w:gridCol w:w="1355"/>
       </w:tblGrid>
       <w:tr>
         <w:trPr/>
         <w:tc>
           <w:tcPr>
-            <w:tcW w:w="10791" w:type="dxa"/>
-            <w:gridSpan w:val="8"/>
+            <w:tcW w:w="10800" w:type="dxa"/>
+            <w:gridSpan w:val="7"/>
             <w:tcBorders/>
             <w:shd w:fill="auto" w:val="clear"/>
           </w:tcPr>
@@ -46,8 +45,29 @@
               <w:t xml:space="preserve">Project Name: </w:t>
             </w:r>
             <w:r>
-              <w:rPr/>
-              <w:t>Oracle Fountain</w:t>
+              <w:rPr>
+                <w:b/>
+                <w:bCs/>
+              </w:rPr>
+              <w:t xml:space="preserve">Oracle Fountain (wellness engine) </w:t>
+            </w:r>
+            <w:r>
+              <w:rPr/>
+              <w:t xml:space="preserve">                       </w:t>
+            </w:r>
+            <w:r>
+              <w:rPr/>
+              <w:t>Creation Date: April 10</w:t>
+            </w:r>
+            <w:r>
+              <w:rPr>
+                <w:vertAlign w:val="superscript"/>
+              </w:rPr>
+              <w:t>th</w:t>
+            </w:r>
+            <w:r>
+              <w:rPr/>
+              <w:t>, 2024</w:t>
             </w:r>
           </w:p>
         </w:tc>
@@ -56,7 +76,33 @@
         <w:trPr/>
         <w:tc>
           <w:tcPr>
-            <w:tcW w:w="6024" w:type="dxa"/>
+            <w:tcW w:w="5759" w:type="dxa"/>
+            <w:gridSpan w:val="3"/>
+            <w:tcBorders/>
+            <w:shd w:fill="auto" w:val="clear"/>
+          </w:tcPr>
+          <w:p>
+            <w:pPr>
+              <w:pStyle w:val="Normal"/>
+              <w:spacing w:lineRule="auto" w:line="240" w:before="0" w:after="0"/>
+              <w:rPr/>
+            </w:pPr>
+            <w:r>
+              <w:rPr/>
+              <w:t xml:space="preserve">Student Name: </w:t>
+            </w:r>
+            <w:r>
+              <w:rPr>
+                <w:b/>
+                <w:bCs/>
+              </w:rPr>
+              <w:t>JP Funk</w:t>
+            </w:r>
+          </w:p>
+        </w:tc>
+        <w:tc>
+          <w:tcPr>
+            <w:tcW w:w="5041" w:type="dxa"/>
             <w:gridSpan w:val="4"/>
             <w:tcBorders/>
             <w:shd w:fill="auto" w:val="clear"/>
@@ -69,34 +115,7 @@
             </w:pPr>
             <w:r>
               <w:rPr/>
-              <w:t xml:space="preserve">Student Name: </w:t>
-            </w:r>
-            <w:r>
-              <w:rPr/>
-              <w:t>JP Funk</w:t>
-            </w:r>
-          </w:p>
-        </w:tc>
-        <w:tc>
-          <w:tcPr>
-            <w:tcW w:w="4767" w:type="dxa"/>
-            <w:gridSpan w:val="4"/>
-            <w:tcBorders/>
-            <w:shd w:fill="auto" w:val="clear"/>
-          </w:tcPr>
-          <w:p>
-            <w:pPr>
-              <w:pStyle w:val="Normal"/>
-              <w:spacing w:lineRule="auto" w:line="240" w:before="0" w:after="0"/>
-              <w:rPr/>
-            </w:pPr>
-            <w:r>
-              <w:rPr/>
-              <w:t xml:space="preserve">Capstone Date: </w:t>
-            </w:r>
-            <w:r>
-              <w:rPr/>
-              <w:t>May 17th</w:t>
+              <w:t>Capstone Date: May 17th</w:t>
             </w:r>
           </w:p>
         </w:tc>
@@ -105,8 +124,8 @@
         <w:trPr/>
         <w:tc>
           <w:tcPr>
-            <w:tcW w:w="10791" w:type="dxa"/>
-            <w:gridSpan w:val="8"/>
+            <w:tcW w:w="10800" w:type="dxa"/>
+            <w:gridSpan w:val="7"/>
             <w:tcBorders/>
             <w:shd w:fill="auto" w:val="clear"/>
           </w:tcPr>
@@ -131,75 +150,88 @@
               <w:rPr>
                 <w:rFonts w:ascii="Segoe UI Semibold" w:hAnsi="Segoe UI Semibold"/>
               </w:rPr>
-              <w:t>The Oracle Fountain is a IoT smart indoor water feature with Lighting and Sound components t</w:t>
+              <w:t xml:space="preserve">The Oracle Fountain is a IoT smart indoor water feature with Lighting, Sound </w:t>
             </w:r>
             <w:r>
               <w:rPr>
                 <w:rFonts w:ascii="Segoe UI Semibold" w:hAnsi="Segoe UI Semibold"/>
               </w:rPr>
-              <w:t xml:space="preserve">hat would </w:t>
+              <w:t xml:space="preserve">&amp; Environmental </w:t>
             </w:r>
             <w:r>
               <w:rPr>
                 <w:rFonts w:ascii="Segoe UI Semibold" w:hAnsi="Segoe UI Semibold"/>
               </w:rPr>
-              <w:t xml:space="preserve">create Tranquil and Relaxing Ambiance for interior spaces. The fountain would have 3 main modes: </w:t>
+              <w:t xml:space="preserve">components that would create Tranquil and Relaxing Ambiance for interior spaces. The fountain would have 3 main modes: 2 Water </w:t>
             </w:r>
             <w:r>
               <w:rPr>
                 <w:rFonts w:ascii="Segoe UI Semibold" w:hAnsi="Segoe UI Semibold"/>
               </w:rPr>
-              <w:t xml:space="preserve">2 </w:t>
+              <w:t>Flow:</w:t>
             </w:r>
             <w:r>
               <w:rPr>
                 <w:rFonts w:ascii="Segoe UI Semibold" w:hAnsi="Segoe UI Semibold"/>
               </w:rPr>
-              <w:t xml:space="preserve">Water Pump/Speed </w:t>
+              <w:t xml:space="preserve"> (high, low) Levels, *Lighting for atmosphere (</w:t>
             </w:r>
             <w:r>
               <w:rPr>
                 <w:rFonts w:ascii="Segoe UI Semibold" w:hAnsi="Segoe UI Semibold"/>
               </w:rPr>
-              <w:t xml:space="preserve">(high, low) </w:t>
+              <w:t xml:space="preserve">Multi-modes </w:t>
             </w:r>
             <w:r>
               <w:rPr>
                 <w:rFonts w:ascii="Segoe UI Semibold" w:hAnsi="Segoe UI Semibold"/>
               </w:rPr>
-              <w:t>Levels, Lighting for atmosphere (nighttime) and Sound (Looping sound</w:t>
+              <w:t xml:space="preserve">nighttime) and *Sound (Looping soundscapes), Environment sensor </w:t>
+            </w:r>
+            <w:r>
+              <w:rPr>
+                <w:rFonts w:eastAsia="Aptos" w:cs="" w:ascii="Segoe UI Semibold" w:hAnsi="Segoe UI Semibold" w:cstheme="minorBidi" w:eastAsiaTheme="minorHAnsi"/>
+                <w:color w:val="auto"/>
+                <w:kern w:val="2"/>
+                <w:sz w:val="22"/>
+                <w:szCs w:val="22"/>
+                <w:lang w:val="en-US" w:eastAsia="en-US" w:bidi="ar-SA"/>
+                <w14:ligatures w14:val="standardContextual"/>
+              </w:rPr>
+              <w:t>w</w:t>
             </w:r>
             <w:r>
               <w:rPr>
                 <w:rFonts w:ascii="Segoe UI Semibold" w:hAnsi="Segoe UI Semibold"/>
               </w:rPr>
-              <w:t>scapes</w:t>
-            </w:r>
-            <w:r>
+              <w:t>ith internet dashboard control/connectivity.</w:t>
+            </w:r>
+          </w:p>
+          <w:p>
+            <w:pPr>
+              <w:pStyle w:val="Normal"/>
+              <w:spacing w:lineRule="auto" w:line="240" w:before="0" w:after="0"/>
+              <w:rPr/>
+            </w:pPr>
+            <w:r>
+              <w:rPr/>
+            </w:r>
+          </w:p>
+          <w:p>
+            <w:pPr>
+              <w:pStyle w:val="Normal"/>
+              <w:spacing w:lineRule="auto" w:line="240" w:before="0" w:after="0"/>
               <w:rPr>
-                <w:rFonts w:ascii="Segoe UI Semibold" w:hAnsi="Segoe UI Semibold"/>
+                <w:b/>
+                <w:b/>
+                <w:bCs/>
               </w:rPr>
-              <w:t>).</w:t>
-            </w:r>
-          </w:p>
-          <w:p>
-            <w:pPr>
-              <w:pStyle w:val="Normal"/>
-              <w:spacing w:lineRule="auto" w:line="240" w:before="0" w:after="0"/>
-              <w:rPr/>
-            </w:pPr>
-            <w:r>
-              <w:rPr/>
-            </w:r>
-          </w:p>
-          <w:p>
-            <w:pPr>
-              <w:pStyle w:val="Normal"/>
-              <w:spacing w:lineRule="auto" w:line="240" w:before="0" w:after="0"/>
-              <w:rPr/>
-            </w:pPr>
-            <w:r>
-              <w:rPr/>
+            </w:pPr>
+            <w:r>
+              <w:rPr>
+                <w:b/>
+                <w:bCs/>
+              </w:rPr>
               <w:t>Minimum Features:</w:t>
             </w:r>
           </w:p>
@@ -216,7 +248,11 @@
             </w:pPr>
             <w:r>
               <w:rPr/>
-              <w:t>Waterfall pump,  LED light show</w:t>
+              <w:t xml:space="preserve">Waterfall pump,  LED light show, </w:t>
+            </w:r>
+            <w:r>
+              <w:rPr/>
+              <w:t>BME</w:t>
             </w:r>
           </w:p>
           <w:p>
@@ -248,7 +284,7 @@
             </w:pPr>
             <w:r>
               <w:rPr/>
-              <w:t>Button less interface/controls</w:t>
+              <w:t xml:space="preserve">minimum button control </w:t>
             </w:r>
           </w:p>
           <w:p>
@@ -268,17 +304,32 @@
             </w:r>
             <w:r>
               <w:rPr/>
-              <w:t>3D Printed Housing, with one upper waterfall ring</w:t>
-            </w:r>
-          </w:p>
-          <w:p>
-            <w:pPr>
-              <w:pStyle w:val="Normal"/>
-              <w:spacing w:lineRule="auto" w:line="240" w:before="0" w:after="0"/>
-              <w:rPr/>
-            </w:pPr>
-            <w:r>
-              <w:rPr/>
+              <w:t xml:space="preserve">3D Printed Housing, with one </w:t>
+            </w:r>
+            <w:r>
+              <w:rPr/>
+              <w:t xml:space="preserve">Stage </w:t>
+            </w:r>
+            <w:r>
+              <w:rPr/>
+              <w:t>waterfall ring</w:t>
+            </w:r>
+          </w:p>
+          <w:p>
+            <w:pPr>
+              <w:pStyle w:val="Normal"/>
+              <w:spacing w:lineRule="auto" w:line="240" w:before="0" w:after="0"/>
+              <w:rPr>
+                <w:b/>
+                <w:b/>
+                <w:bCs/>
+              </w:rPr>
+            </w:pPr>
+            <w:r>
+              <w:rPr>
+                <w:b/>
+                <w:bCs/>
+              </w:rPr>
               <w:t>Desired Features:</w:t>
             </w:r>
           </w:p>
@@ -335,7 +386,23 @@
             </w:r>
             <w:r>
               <w:rPr/>
-              <w:t>3D Printed Housing, with 2 upper waterfall rings</w:t>
+              <w:t xml:space="preserve">3D Printed Housing, with 2 </w:t>
+            </w:r>
+            <w:r>
+              <w:rPr>
+                <w:rFonts w:eastAsia="Aptos" w:cs="" w:cstheme="minorBidi" w:eastAsiaTheme="minorHAnsi"/>
+                <w:color w:val="auto"/>
+                <w:kern w:val="2"/>
+                <w:sz w:val="22"/>
+                <w:szCs w:val="22"/>
+                <w:lang w:val="en-US" w:eastAsia="en-US" w:bidi="ar-SA"/>
+                <w14:ligatures w14:val="standardContextual"/>
+              </w:rPr>
+              <w:t>stages</w:t>
+            </w:r>
+            <w:r>
+              <w:rPr/>
+              <w:t xml:space="preserve"> waterfall rings</w:t>
             </w:r>
           </w:p>
           <w:p>
@@ -373,15 +440,26 @@
               <w:rPr/>
               <w:t xml:space="preserve"> </w:t>
             </w:r>
-          </w:p>
-          <w:p>
-            <w:pPr>
-              <w:pStyle w:val="Normal"/>
-              <w:spacing w:lineRule="auto" w:line="240" w:before="0" w:after="0"/>
-              <w:rPr/>
-            </w:pPr>
-            <w:r>
-              <w:rPr/>
+            <w:r>
+              <w:rPr/>
+              <w:t>Button less interface/controls (ToF)</w:t>
+            </w:r>
+          </w:p>
+          <w:p>
+            <w:pPr>
+              <w:pStyle w:val="Normal"/>
+              <w:spacing w:lineRule="auto" w:line="240" w:before="0" w:after="0"/>
+              <w:rPr>
+                <w:b/>
+                <w:b/>
+                <w:bCs/>
+              </w:rPr>
+            </w:pPr>
+            <w:r>
+              <w:rPr>
+                <w:b/>
+                <w:bCs/>
+              </w:rPr>
               <w:t>Stretch Goal Features:</w:t>
             </w:r>
           </w:p>
@@ -398,7 +476,19 @@
             </w:pPr>
             <w:r>
               <w:rPr/>
-              <w:t>Phone App subscription for sound loops and additional content *</w:t>
+              <w:t xml:space="preserve">Phone App </w:t>
+            </w:r>
+            <w:r>
+              <w:rPr/>
+              <w:t>(</w:t>
+            </w:r>
+            <w:r>
+              <w:rPr/>
+              <w:t>subscription for sound loops and additional content *</w:t>
+            </w:r>
+            <w:r>
+              <w:rPr/>
+              <w:t>)</w:t>
             </w:r>
           </w:p>
           <w:p>
@@ -427,8 +517,8 @@
         <w:trPr/>
         <w:tc>
           <w:tcPr>
-            <w:tcW w:w="10791" w:type="dxa"/>
-            <w:gridSpan w:val="8"/>
+            <w:tcW w:w="10800" w:type="dxa"/>
+            <w:gridSpan w:val="7"/>
             <w:tcBorders/>
             <w:shd w:fill="auto" w:val="clear"/>
           </w:tcPr>
@@ -436,10 +526,17 @@
             <w:pPr>
               <w:pStyle w:val="Normal"/>
               <w:spacing w:lineRule="auto" w:line="240" w:before="0" w:after="0"/>
-              <w:rPr/>
-            </w:pPr>
-            <w:r>
-              <w:rPr/>
+              <w:rPr>
+                <w:b/>
+                <w:b/>
+                <w:bCs/>
+              </w:rPr>
+            </w:pPr>
+            <w:r>
+              <w:rPr>
+                <w:b/>
+                <w:bCs/>
+              </w:rPr>
               <w:t>Anticipated Components:</w:t>
             </w:r>
           </w:p>
@@ -456,15 +553,7 @@
             </w:pPr>
             <w:r>
               <w:rPr/>
-              <w:t>TOF sensors (at least 1), small board w/ P2, water pump, relay, neopixel ring</w:t>
-            </w:r>
-            <w:r>
-              <w:rPr/>
-              <w:t xml:space="preserve"> *</w:t>
-            </w:r>
-            <w:r>
-              <w:rPr/>
-              <w:t>OLED display</w:t>
+              <w:t>*TOF sensors (at least 1), small board w/ P2, water pump, relay, neopixel ring *OLED, BME, *Encoder</w:t>
             </w:r>
           </w:p>
           <w:p>
@@ -521,8 +610,8 @@
         <w:trPr/>
         <w:tc>
           <w:tcPr>
-            <w:tcW w:w="10791" w:type="dxa"/>
-            <w:gridSpan w:val="8"/>
+            <w:tcW w:w="10800" w:type="dxa"/>
+            <w:gridSpan w:val="7"/>
             <w:tcBorders/>
             <w:shd w:fill="auto" w:val="clear"/>
           </w:tcPr>
@@ -530,11 +619,18 @@
             <w:pPr>
               <w:pStyle w:val="Normal"/>
               <w:spacing w:lineRule="auto" w:line="240" w:before="0" w:after="0"/>
-              <w:rPr/>
-            </w:pPr>
-            <w:r>
-              <w:rPr/>
-              <w:t>Concerns and Considerations (Project Risks and Potential Mitigations)</w:t>
+              <w:rPr>
+                <w:b/>
+                <w:b/>
+                <w:bCs/>
+              </w:rPr>
+            </w:pPr>
+            <w:r>
+              <w:rPr>
+                <w:b/>
+                <w:bCs/>
+              </w:rPr>
+              <w:t>Concerns and Considerations (Project Risks and Potential Mitigation's)</w:t>
             </w:r>
           </w:p>
           <w:p>
@@ -553,8 +649,20 @@
               <w:t xml:space="preserve"> </w:t>
             </w:r>
             <w:r>
-              <w:rPr/>
-              <w:t>getting TOF sensors to work properly for controls</w:t>
+              <w:rPr>
+                <w:rFonts w:eastAsia="Aptos" w:cs="" w:cstheme="minorBidi" w:eastAsiaTheme="minorHAnsi"/>
+                <w:color w:val="auto"/>
+                <w:kern w:val="2"/>
+                <w:sz w:val="22"/>
+                <w:szCs w:val="22"/>
+                <w:lang w:val="en-US" w:eastAsia="en-US" w:bidi="ar-SA"/>
+                <w14:ligatures w14:val="standardContextual"/>
+              </w:rPr>
+              <w:t>G</w:t>
+            </w:r>
+            <w:r>
+              <w:rPr/>
+              <w:t>etting TOF sensors to work properly for controls</w:t>
             </w:r>
           </w:p>
           <w:p>
@@ -574,7 +682,7 @@
             </w:r>
             <w:r>
               <w:rPr/>
-              <w:t>3D printed housing functional for waterfall feature</w:t>
+              <w:t>3D printed housing functional for waterfall feature. *3D design will center around 3D Printing footprint (base printing size/area)</w:t>
             </w:r>
           </w:p>
           <w:p>
@@ -594,7 +702,26 @@
             </w:r>
             <w:r>
               <w:rPr/>
-              <w:t>automated modes, sleep</w:t>
+              <w:t>Automated modes, sleep</w:t>
+            </w:r>
+          </w:p>
+          <w:p>
+            <w:pPr>
+              <w:pStyle w:val="Normal"/>
+              <w:numPr>
+                <w:ilvl w:val="0"/>
+                <w:numId w:val="1"/>
+              </w:numPr>
+              <w:spacing w:lineRule="auto" w:line="240" w:before="0" w:after="0"/>
+              <w:rPr/>
+            </w:pPr>
+            <w:r>
+              <w:rPr/>
+              <w:t xml:space="preserve"> </w:t>
+            </w:r>
+            <w:r>
+              <w:rPr/>
+              <w:t>Dashboard/bluetooth/code-red functions</w:t>
             </w:r>
           </w:p>
         </w:tc>
@@ -603,8 +730,8 @@
         <w:trPr/>
         <w:tc>
           <w:tcPr>
-            <w:tcW w:w="10791" w:type="dxa"/>
-            <w:gridSpan w:val="8"/>
+            <w:tcW w:w="10800" w:type="dxa"/>
+            <w:gridSpan w:val="7"/>
             <w:tcBorders/>
             <w:shd w:fill="auto" w:val="clear"/>
           </w:tcPr>
@@ -612,10 +739,17 @@
             <w:pPr>
               <w:pStyle w:val="Normal"/>
               <w:spacing w:lineRule="auto" w:line="240" w:before="0" w:after="0"/>
-              <w:rPr/>
-            </w:pPr>
-            <w:r>
-              <w:rPr/>
+              <w:rPr>
+                <w:b/>
+                <w:b/>
+                <w:bCs/>
+              </w:rPr>
+            </w:pPr>
+            <w:r>
+              <w:rPr>
+                <w:b/>
+                <w:bCs/>
+              </w:rPr>
               <w:t>Other Information:</w:t>
             </w:r>
           </w:p>
@@ -627,16 +761,30 @@
             </w:pPr>
             <w:r>
               <w:rPr/>
-            </w:r>
-          </w:p>
-          <w:p>
-            <w:pPr>
-              <w:pStyle w:val="Normal"/>
-              <w:spacing w:lineRule="auto" w:line="240" w:before="0" w:after="0"/>
-              <w:rPr/>
-            </w:pPr>
-            <w:r>
-              <w:rPr/>
+              <w:t xml:space="preserve">*OLED may/may not be used depending on design build. </w:t>
+            </w:r>
+          </w:p>
+          <w:p>
+            <w:pPr>
+              <w:pStyle w:val="Normal"/>
+              <w:spacing w:lineRule="auto" w:line="240" w:before="0" w:after="0"/>
+              <w:rPr/>
+            </w:pPr>
+            <w:r>
+              <w:rPr/>
+              <w:t>The Capstone design will be built to emphasis IoT features, the MVP  production version will be refit with minimum E-components</w:t>
+            </w:r>
+            <w:r>
+              <w:rPr>
+                <w:rFonts w:eastAsia="Aptos" w:cs="" w:cstheme="minorBidi" w:eastAsiaTheme="minorHAnsi"/>
+                <w:color w:val="auto"/>
+                <w:kern w:val="2"/>
+                <w:sz w:val="22"/>
+                <w:szCs w:val="22"/>
+                <w:lang w:val="en-US" w:eastAsia="en-US" w:bidi="ar-SA"/>
+                <w14:ligatures w14:val="standardContextual"/>
+              </w:rPr>
+              <w:t xml:space="preserve"> to accommodate a Starter Model not requiring P2 programming/connection.</w:t>
             </w:r>
           </w:p>
           <w:p>
@@ -655,8 +803,8 @@
         <w:trPr/>
         <w:tc>
           <w:tcPr>
-            <w:tcW w:w="10791" w:type="dxa"/>
-            <w:gridSpan w:val="8"/>
+            <w:tcW w:w="10800" w:type="dxa"/>
+            <w:gridSpan w:val="7"/>
             <w:tcBorders/>
             <w:shd w:color="auto" w:fill="D9D9D9" w:themeFill="background1" w:themeFillShade="d9" w:val="clear"/>
           </w:tcPr>
@@ -677,7 +825,7 @@
         <w:trPr/>
         <w:tc>
           <w:tcPr>
-            <w:tcW w:w="3773" w:type="dxa"/>
+            <w:tcW w:w="3149" w:type="dxa"/>
             <w:tcBorders/>
             <w:shd w:color="auto" w:fill="D9D9D9" w:themeFill="background1" w:themeFillShade="d9" w:val="clear"/>
           </w:tcPr>
@@ -695,7 +843,7 @@
         </w:tc>
         <w:tc>
           <w:tcPr>
-            <w:tcW w:w="1170" w:type="dxa"/>
+            <w:tcW w:w="1349" w:type="dxa"/>
             <w:tcBorders/>
             <w:shd w:color="auto" w:fill="D9D9D9" w:themeFill="background1" w:themeFillShade="d9" w:val="clear"/>
           </w:tcPr>
@@ -714,7 +862,7 @@
         </w:tc>
         <w:tc>
           <w:tcPr>
-            <w:tcW w:w="1080" w:type="dxa"/>
+            <w:tcW w:w="1261" w:type="dxa"/>
             <w:tcBorders/>
             <w:shd w:color="auto" w:fill="D9D9D9" w:themeFill="background1" w:themeFillShade="d9" w:val="clear"/>
           </w:tcPr>
@@ -733,8 +881,7 @@
         </w:tc>
         <w:tc>
           <w:tcPr>
-            <w:tcW w:w="1079" w:type="dxa"/>
-            <w:gridSpan w:val="2"/>
+            <w:tcW w:w="1257" w:type="dxa"/>
             <w:tcBorders/>
             <w:shd w:color="auto" w:fill="D9D9D9" w:themeFill="background1" w:themeFillShade="d9" w:val="clear"/>
           </w:tcPr>
@@ -753,7 +900,7 @@
         </w:tc>
         <w:tc>
           <w:tcPr>
-            <w:tcW w:w="1079" w:type="dxa"/>
+            <w:tcW w:w="997" w:type="dxa"/>
             <w:tcBorders/>
             <w:shd w:color="auto" w:fill="D9D9D9" w:themeFill="background1" w:themeFillShade="d9" w:val="clear"/>
           </w:tcPr>
@@ -772,7 +919,7 @@
         </w:tc>
         <w:tc>
           <w:tcPr>
-            <w:tcW w:w="1259" w:type="dxa"/>
+            <w:tcW w:w="1432" w:type="dxa"/>
             <w:tcBorders/>
             <w:shd w:color="auto" w:fill="D9D9D9" w:themeFill="background1" w:themeFillShade="d9" w:val="clear"/>
           </w:tcPr>
@@ -791,7 +938,7 @@
         </w:tc>
         <w:tc>
           <w:tcPr>
-            <w:tcW w:w="1351" w:type="dxa"/>
+            <w:tcW w:w="1355" w:type="dxa"/>
             <w:tcBorders/>
             <w:shd w:color="auto" w:fill="D9D9D9" w:themeFill="background1" w:themeFillShade="d9" w:val="clear"/>
           </w:tcPr>
@@ -813,7 +960,7 @@
         <w:trPr/>
         <w:tc>
           <w:tcPr>
-            <w:tcW w:w="3773" w:type="dxa"/>
+            <w:tcW w:w="3149" w:type="dxa"/>
             <w:tcBorders/>
             <w:shd w:color="auto" w:fill="D9D9D9" w:themeFill="background1" w:themeFillShade="d9" w:val="clear"/>
           </w:tcPr>
@@ -831,7 +978,7 @@
         </w:tc>
         <w:tc>
           <w:tcPr>
-            <w:tcW w:w="1170" w:type="dxa"/>
+            <w:tcW w:w="1349" w:type="dxa"/>
             <w:tcBorders/>
             <w:shd w:color="auto" w:fill="D9D9D9" w:themeFill="background1" w:themeFillShade="d9" w:val="clear"/>
           </w:tcPr>
@@ -850,7 +997,7 @@
         </w:tc>
         <w:tc>
           <w:tcPr>
-            <w:tcW w:w="1080" w:type="dxa"/>
+            <w:tcW w:w="1261" w:type="dxa"/>
             <w:tcBorders/>
             <w:shd w:color="auto" w:fill="D9D9D9" w:themeFill="background1" w:themeFillShade="d9" w:val="clear"/>
           </w:tcPr>
@@ -868,8 +1015,7 @@
         </w:tc>
         <w:tc>
           <w:tcPr>
-            <w:tcW w:w="1079" w:type="dxa"/>
-            <w:gridSpan w:val="2"/>
+            <w:tcW w:w="1257" w:type="dxa"/>
             <w:tcBorders/>
             <w:shd w:color="auto" w:fill="D9D9D9" w:themeFill="background1" w:themeFillShade="d9" w:val="clear"/>
           </w:tcPr>
@@ -887,7 +1033,7 @@
         </w:tc>
         <w:tc>
           <w:tcPr>
-            <w:tcW w:w="1079" w:type="dxa"/>
+            <w:tcW w:w="997" w:type="dxa"/>
             <w:tcBorders/>
             <w:shd w:color="auto" w:fill="D9D9D9" w:themeFill="background1" w:themeFillShade="d9" w:val="clear"/>
           </w:tcPr>
@@ -905,7 +1051,7 @@
         </w:tc>
         <w:tc>
           <w:tcPr>
-            <w:tcW w:w="1259" w:type="dxa"/>
+            <w:tcW w:w="1432" w:type="dxa"/>
             <w:tcBorders/>
             <w:shd w:color="auto" w:fill="D9D9D9" w:themeFill="background1" w:themeFillShade="d9" w:val="clear"/>
           </w:tcPr>
@@ -923,7 +1069,7 @@
         </w:tc>
         <w:tc>
           <w:tcPr>
-            <w:tcW w:w="1351" w:type="dxa"/>
+            <w:tcW w:w="1355" w:type="dxa"/>
             <w:tcBorders/>
             <w:shd w:color="auto" w:fill="D9D9D9" w:themeFill="background1" w:themeFillShade="d9" w:val="clear"/>
           </w:tcPr>
@@ -945,7 +1091,7 @@
         <w:trPr/>
         <w:tc>
           <w:tcPr>
-            <w:tcW w:w="3773" w:type="dxa"/>
+            <w:tcW w:w="3149" w:type="dxa"/>
             <w:tcBorders/>
             <w:shd w:color="auto" w:fill="D9D9D9" w:themeFill="background1" w:themeFillShade="d9" w:val="clear"/>
           </w:tcPr>
@@ -960,10 +1106,61 @@
               <w:t>JP_Capstone Oracle Fountain</w:t>
             </w:r>
           </w:p>
-        </w:tc>
-        <w:tc>
-          <w:tcPr>
-            <w:tcW w:w="1170" w:type="dxa"/>
+          <w:p>
+            <w:pPr>
+              <w:pStyle w:val="Normal"/>
+              <w:spacing w:lineRule="auto" w:line="240" w:before="0" w:after="0"/>
+              <w:rPr/>
+            </w:pPr>
+            <w:r>
+              <w:rPr/>
+            </w:r>
+          </w:p>
+          <w:p>
+            <w:pPr>
+              <w:pStyle w:val="Normal"/>
+              <w:spacing w:lineRule="auto" w:line="240" w:before="0" w:after="0"/>
+              <w:rPr/>
+            </w:pPr>
+            <w:r>
+              <w:rPr/>
+            </w:r>
+          </w:p>
+          <w:p>
+            <w:pPr>
+              <w:pStyle w:val="Normal"/>
+              <w:spacing w:lineRule="auto" w:line="240" w:before="0" w:after="0"/>
+              <w:rPr/>
+            </w:pPr>
+            <w:r>
+              <w:rPr/>
+            </w:r>
+          </w:p>
+          <w:p>
+            <w:pPr>
+              <w:pStyle w:val="Normal"/>
+              <w:spacing w:lineRule="auto" w:line="240" w:before="0" w:after="0"/>
+              <w:rPr/>
+            </w:pPr>
+            <w:r>
+              <w:rPr/>
+            </w:r>
+          </w:p>
+          <w:p>
+            <w:pPr>
+              <w:pStyle w:val="Normal"/>
+              <w:spacing w:lineRule="auto" w:line="240" w:before="0" w:after="0"/>
+              <w:rPr/>
+            </w:pPr>
+            <w:r>
+              <w:rPr/>
+              <w:t>Daily work/production will logged on Calendar</w:t>
+            </w:r>
+          </w:p>
+        </w:tc>
+        <w:tc>
+          <w:tcPr>
+            <w:tcW w:w="1349" w:type="dxa"/>
             <w:tcBorders/>
             <w:shd w:color="auto" w:fill="D9D9D9" w:themeFill="background1" w:themeFillShade="d9" w:val="clear"/>
           </w:tcPr>
@@ -982,7 +1179,7 @@
         </w:tc>
         <w:tc>
           <w:tcPr>
-            <w:tcW w:w="1080" w:type="dxa"/>
+            <w:tcW w:w="1261" w:type="dxa"/>
             <w:tcBorders/>
             <w:shd w:color="auto" w:fill="D9D9D9" w:themeFill="background1" w:themeFillShade="d9" w:val="clear"/>
           </w:tcPr>
@@ -1001,8 +1198,7 @@
         </w:tc>
         <w:tc>
           <w:tcPr>
-            <w:tcW w:w="1079" w:type="dxa"/>
-            <w:gridSpan w:val="2"/>
+            <w:tcW w:w="1257" w:type="dxa"/>
             <w:tcBorders/>
             <w:shd w:color="auto" w:fill="D9D9D9" w:themeFill="background1" w:themeFillShade="d9" w:val="clear"/>
           </w:tcPr>
@@ -1021,7 +1217,7 @@
         </w:tc>
         <w:tc>
           <w:tcPr>
-            <w:tcW w:w="1079" w:type="dxa"/>
+            <w:tcW w:w="997" w:type="dxa"/>
             <w:tcBorders/>
             <w:shd w:color="auto" w:fill="D9D9D9" w:themeFill="background1" w:themeFillShade="d9" w:val="clear"/>
           </w:tcPr>
@@ -1034,13 +1230,37 @@
             </w:pPr>
             <w:r>
               <w:rPr/>
-              <w:t>Write/implement code</w:t>
-            </w:r>
-          </w:p>
-        </w:tc>
-        <w:tc>
-          <w:tcPr>
-            <w:tcW w:w="1259" w:type="dxa"/>
+              <w:t>Write/implement code,</w:t>
+            </w:r>
+          </w:p>
+          <w:p>
+            <w:pPr>
+              <w:pStyle w:val="Normal"/>
+              <w:spacing w:lineRule="auto" w:line="240" w:before="0" w:after="0"/>
+              <w:jc w:val="center"/>
+              <w:rPr/>
+            </w:pPr>
+            <w:r>
+              <w:rPr/>
+              <w:t>testing,</w:t>
+            </w:r>
+          </w:p>
+          <w:p>
+            <w:pPr>
+              <w:pStyle w:val="Normal"/>
+              <w:spacing w:lineRule="auto" w:line="240" w:before="0" w:after="0"/>
+              <w:jc w:val="center"/>
+              <w:rPr/>
+            </w:pPr>
+            <w:r>
+              <w:rPr/>
+              <w:t>Debug</w:t>
+            </w:r>
+          </w:p>
+        </w:tc>
+        <w:tc>
+          <w:tcPr>
+            <w:tcW w:w="1432" w:type="dxa"/>
             <w:tcBorders/>
             <w:shd w:color="auto" w:fill="D9D9D9" w:themeFill="background1" w:themeFillShade="d9" w:val="clear"/>
           </w:tcPr>
@@ -1053,16 +1273,116 @@
             </w:pPr>
             <w:r>
               <w:rPr/>
-              <w:t>Production of presentation Media, Video,  Hackster.io etc.</w:t>
-            </w:r>
-          </w:p>
-        </w:tc>
-        <w:tc>
-          <w:tcPr>
-            <w:tcW w:w="1351" w:type="dxa"/>
+              <w:t>Create:</w:t>
+            </w:r>
+            <w:r>
+              <w:rPr/>
+              <w:t xml:space="preserve"> </w:t>
+            </w:r>
+          </w:p>
+          <w:p>
+            <w:pPr>
+              <w:pStyle w:val="Normal"/>
+              <w:spacing w:lineRule="auto" w:line="240" w:before="0" w:after="0"/>
+              <w:jc w:val="center"/>
+              <w:rPr/>
+            </w:pPr>
+            <w:r>
+              <w:rPr>
+                <w:rFonts w:eastAsia="Aptos" w:cs="" w:cstheme="minorBidi" w:eastAsiaTheme="minorHAnsi"/>
+                <w:color w:val="auto"/>
+                <w:kern w:val="2"/>
+                <w:sz w:val="22"/>
+                <w:szCs w:val="22"/>
+                <w:lang w:val="en-US" w:eastAsia="en-US" w:bidi="ar-SA"/>
+                <w14:ligatures w14:val="standardContextual"/>
+              </w:rPr>
+              <w:t>P</w:t>
+            </w:r>
+            <w:r>
+              <w:rPr/>
+              <w:t xml:space="preserve">resentation </w:t>
+            </w:r>
+          </w:p>
+          <w:p>
+            <w:pPr>
+              <w:pStyle w:val="Normal"/>
+              <w:spacing w:lineRule="auto" w:line="240" w:before="0" w:after="0"/>
+              <w:jc w:val="center"/>
+              <w:rPr/>
+            </w:pPr>
+            <w:r>
+              <w:rPr/>
+              <w:t>Media, Video,  Hackster.io etc.</w:t>
+            </w:r>
+          </w:p>
+        </w:tc>
+        <w:tc>
+          <w:tcPr>
+            <w:tcW w:w="1355" w:type="dxa"/>
             <w:tcBorders/>
             <w:shd w:color="auto" w:fill="D9D9D9" w:themeFill="background1" w:themeFillShade="d9" w:val="clear"/>
           </w:tcPr>
+          <w:p>
+            <w:pPr>
+              <w:pStyle w:val="Normal"/>
+              <w:spacing w:lineRule="auto" w:line="240" w:before="0" w:after="0"/>
+              <w:jc w:val="center"/>
+              <w:rPr/>
+            </w:pPr>
+            <w:r>
+              <w:rPr/>
+              <w:t>Demo:</w:t>
+            </w:r>
+          </w:p>
+          <w:p>
+            <w:pPr>
+              <w:pStyle w:val="Normal"/>
+              <w:spacing w:lineRule="auto" w:line="240" w:before="0" w:after="0"/>
+              <w:jc w:val="center"/>
+              <w:rPr/>
+            </w:pPr>
+            <w:r>
+              <w:rPr/>
+              <w:t>Presentation</w:t>
+            </w:r>
+          </w:p>
+          <w:p>
+            <w:pPr>
+              <w:pStyle w:val="Normal"/>
+              <w:spacing w:lineRule="auto" w:line="240" w:before="0" w:after="0"/>
+              <w:jc w:val="center"/>
+              <w:rPr/>
+            </w:pPr>
+            <w:r>
+              <w:rPr/>
+              <w:t>Hackster</w:t>
+            </w:r>
+          </w:p>
+          <w:p>
+            <w:pPr>
+              <w:pStyle w:val="Normal"/>
+              <w:spacing w:lineRule="auto" w:line="240" w:before="0" w:after="0"/>
+              <w:jc w:val="center"/>
+              <w:rPr/>
+            </w:pPr>
+            <w:r>
+              <w:rPr/>
+              <w:t>Video</w:t>
+            </w:r>
+          </w:p>
+          <w:p>
+            <w:pPr>
+              <w:pStyle w:val="Normal"/>
+              <w:spacing w:lineRule="auto" w:line="240" w:before="0" w:after="0"/>
+              <w:jc w:val="center"/>
+              <w:rPr/>
+            </w:pPr>
+            <w:r>
+              <w:rPr/>
+              <w:t>Q/A</w:t>
+            </w:r>
+          </w:p>
           <w:p>
             <w:pPr>
               <w:pStyle w:val="Normal"/>
@@ -1080,7 +1400,7 @@
         <w:trPr/>
         <w:tc>
           <w:tcPr>
-            <w:tcW w:w="3773" w:type="dxa"/>
+            <w:tcW w:w="3149" w:type="dxa"/>
             <w:tcBorders/>
             <w:shd w:color="auto" w:fill="D9D9D9" w:themeFill="background1" w:themeFillShade="d9" w:val="clear"/>
           </w:tcPr>
@@ -1092,12 +1412,13 @@
             </w:pPr>
             <w:r>
               <w:rPr/>
-            </w:r>
-          </w:p>
-        </w:tc>
-        <w:tc>
-          <w:tcPr>
-            <w:tcW w:w="1170" w:type="dxa"/>
+              <w:t>Hours per week/</w:t>
+            </w:r>
+          </w:p>
+        </w:tc>
+        <w:tc>
+          <w:tcPr>
+            <w:tcW w:w="1349" w:type="dxa"/>
             <w:tcBorders/>
             <w:shd w:color="auto" w:fill="D9D9D9" w:themeFill="background1" w:themeFillShade="d9" w:val="clear"/>
           </w:tcPr>
@@ -1115,7 +1436,7 @@
         </w:tc>
         <w:tc>
           <w:tcPr>
-            <w:tcW w:w="1080" w:type="dxa"/>
+            <w:tcW w:w="1261" w:type="dxa"/>
             <w:tcBorders/>
             <w:shd w:color="auto" w:fill="D9D9D9" w:themeFill="background1" w:themeFillShade="d9" w:val="clear"/>
           </w:tcPr>
@@ -1133,8 +1454,7 @@
         </w:tc>
         <w:tc>
           <w:tcPr>
-            <w:tcW w:w="1079" w:type="dxa"/>
-            <w:gridSpan w:val="2"/>
+            <w:tcW w:w="1257" w:type="dxa"/>
             <w:tcBorders/>
             <w:shd w:color="auto" w:fill="D9D9D9" w:themeFill="background1" w:themeFillShade="d9" w:val="clear"/>
           </w:tcPr>
@@ -1152,7 +1472,7 @@
         </w:tc>
         <w:tc>
           <w:tcPr>
-            <w:tcW w:w="1079" w:type="dxa"/>
+            <w:tcW w:w="997" w:type="dxa"/>
             <w:tcBorders/>
             <w:shd w:color="auto" w:fill="D9D9D9" w:themeFill="background1" w:themeFillShade="d9" w:val="clear"/>
           </w:tcPr>
@@ -1170,7 +1490,7 @@
         </w:tc>
         <w:tc>
           <w:tcPr>
-            <w:tcW w:w="1259" w:type="dxa"/>
+            <w:tcW w:w="1432" w:type="dxa"/>
             <w:tcBorders/>
             <w:shd w:color="auto" w:fill="D9D9D9" w:themeFill="background1" w:themeFillShade="d9" w:val="clear"/>
           </w:tcPr>
@@ -1188,7 +1508,7 @@
         </w:tc>
         <w:tc>
           <w:tcPr>
-            <w:tcW w:w="1351" w:type="dxa"/>
+            <w:tcW w:w="1355" w:type="dxa"/>
             <w:tcBorders/>
             <w:shd w:color="auto" w:fill="D9D9D9" w:themeFill="background1" w:themeFillShade="d9" w:val="clear"/>
           </w:tcPr>
@@ -1209,7 +1529,7 @@
         <w:trPr/>
         <w:tc>
           <w:tcPr>
-            <w:tcW w:w="3773" w:type="dxa"/>
+            <w:tcW w:w="3149" w:type="dxa"/>
             <w:tcBorders/>
             <w:shd w:color="auto" w:fill="D9D9D9" w:themeFill="background1" w:themeFillShade="d9" w:val="clear"/>
           </w:tcPr>
@@ -1221,12 +1541,13 @@
             </w:pPr>
             <w:r>
               <w:rPr/>
-            </w:r>
-          </w:p>
-        </w:tc>
-        <w:tc>
-          <w:tcPr>
-            <w:tcW w:w="1170" w:type="dxa"/>
+              <w:t>Capstone Presentation</w:t>
+            </w:r>
+          </w:p>
+        </w:tc>
+        <w:tc>
+          <w:tcPr>
+            <w:tcW w:w="1349" w:type="dxa"/>
             <w:tcBorders/>
             <w:shd w:color="auto" w:fill="D9D9D9" w:themeFill="background1" w:themeFillShade="d9" w:val="clear"/>
           </w:tcPr>
@@ -1244,7 +1565,7 @@
         </w:tc>
         <w:tc>
           <w:tcPr>
-            <w:tcW w:w="1080" w:type="dxa"/>
+            <w:tcW w:w="1261" w:type="dxa"/>
             <w:tcBorders/>
             <w:shd w:color="auto" w:fill="D9D9D9" w:themeFill="background1" w:themeFillShade="d9" w:val="clear"/>
           </w:tcPr>
@@ -1262,8 +1583,7 @@
         </w:tc>
         <w:tc>
           <w:tcPr>
-            <w:tcW w:w="1079" w:type="dxa"/>
-            <w:gridSpan w:val="2"/>
+            <w:tcW w:w="1257" w:type="dxa"/>
             <w:tcBorders/>
             <w:shd w:color="auto" w:fill="D9D9D9" w:themeFill="background1" w:themeFillShade="d9" w:val="clear"/>
           </w:tcPr>
@@ -1281,7 +1601,7 @@
         </w:tc>
         <w:tc>
           <w:tcPr>
-            <w:tcW w:w="1079" w:type="dxa"/>
+            <w:tcW w:w="997" w:type="dxa"/>
             <w:tcBorders/>
             <w:shd w:color="auto" w:fill="D9D9D9" w:themeFill="background1" w:themeFillShade="d9" w:val="clear"/>
           </w:tcPr>
@@ -1299,7 +1619,7 @@
         </w:tc>
         <w:tc>
           <w:tcPr>
-            <w:tcW w:w="1259" w:type="dxa"/>
+            <w:tcW w:w="1432" w:type="dxa"/>
             <w:tcBorders/>
             <w:shd w:color="auto" w:fill="D9D9D9" w:themeFill="background1" w:themeFillShade="d9" w:val="clear"/>
           </w:tcPr>
@@ -1317,524 +1637,7 @@
         </w:tc>
         <w:tc>
           <w:tcPr>
-            <w:tcW w:w="1351" w:type="dxa"/>
-            <w:tcBorders/>
-            <w:shd w:color="auto" w:fill="D9D9D9" w:themeFill="background1" w:themeFillShade="d9" w:val="clear"/>
-          </w:tcPr>
-          <w:p>
-            <w:pPr>
-              <w:pStyle w:val="Normal"/>
-              <w:spacing w:lineRule="auto" w:line="240" w:before="0" w:after="0"/>
-              <w:jc w:val="center"/>
-              <w:rPr/>
-            </w:pPr>
-            <w:r>
-              <w:rPr/>
-            </w:r>
-          </w:p>
-        </w:tc>
-      </w:tr>
-      <w:tr>
-        <w:trPr/>
-        <w:tc>
-          <w:tcPr>
-            <w:tcW w:w="3773" w:type="dxa"/>
-            <w:tcBorders/>
-            <w:shd w:color="auto" w:fill="D9D9D9" w:themeFill="background1" w:themeFillShade="d9" w:val="clear"/>
-          </w:tcPr>
-          <w:p>
-            <w:pPr>
-              <w:pStyle w:val="Normal"/>
-              <w:spacing w:lineRule="auto" w:line="240" w:before="0" w:after="0"/>
-              <w:rPr/>
-            </w:pPr>
-            <w:r>
-              <w:rPr/>
-            </w:r>
-          </w:p>
-        </w:tc>
-        <w:tc>
-          <w:tcPr>
-            <w:tcW w:w="1170" w:type="dxa"/>
-            <w:tcBorders/>
-            <w:shd w:color="auto" w:fill="D9D9D9" w:themeFill="background1" w:themeFillShade="d9" w:val="clear"/>
-          </w:tcPr>
-          <w:p>
-            <w:pPr>
-              <w:pStyle w:val="Normal"/>
-              <w:spacing w:lineRule="auto" w:line="240" w:before="0" w:after="0"/>
-              <w:jc w:val="center"/>
-              <w:rPr/>
-            </w:pPr>
-            <w:r>
-              <w:rPr/>
-            </w:r>
-          </w:p>
-        </w:tc>
-        <w:tc>
-          <w:tcPr>
-            <w:tcW w:w="1080" w:type="dxa"/>
-            <w:tcBorders/>
-            <w:shd w:color="auto" w:fill="D9D9D9" w:themeFill="background1" w:themeFillShade="d9" w:val="clear"/>
-          </w:tcPr>
-          <w:p>
-            <w:pPr>
-              <w:pStyle w:val="Normal"/>
-              <w:spacing w:lineRule="auto" w:line="240" w:before="0" w:after="0"/>
-              <w:jc w:val="center"/>
-              <w:rPr/>
-            </w:pPr>
-            <w:r>
-              <w:rPr/>
-            </w:r>
-          </w:p>
-        </w:tc>
-        <w:tc>
-          <w:tcPr>
-            <w:tcW w:w="1079" w:type="dxa"/>
-            <w:gridSpan w:val="2"/>
-            <w:tcBorders/>
-            <w:shd w:color="auto" w:fill="D9D9D9" w:themeFill="background1" w:themeFillShade="d9" w:val="clear"/>
-          </w:tcPr>
-          <w:p>
-            <w:pPr>
-              <w:pStyle w:val="Normal"/>
-              <w:spacing w:lineRule="auto" w:line="240" w:before="0" w:after="0"/>
-              <w:jc w:val="center"/>
-              <w:rPr/>
-            </w:pPr>
-            <w:r>
-              <w:rPr/>
-            </w:r>
-          </w:p>
-        </w:tc>
-        <w:tc>
-          <w:tcPr>
-            <w:tcW w:w="1079" w:type="dxa"/>
-            <w:tcBorders/>
-            <w:shd w:color="auto" w:fill="D9D9D9" w:themeFill="background1" w:themeFillShade="d9" w:val="clear"/>
-          </w:tcPr>
-          <w:p>
-            <w:pPr>
-              <w:pStyle w:val="Normal"/>
-              <w:spacing w:lineRule="auto" w:line="240" w:before="0" w:after="0"/>
-              <w:jc w:val="center"/>
-              <w:rPr/>
-            </w:pPr>
-            <w:r>
-              <w:rPr/>
-            </w:r>
-          </w:p>
-        </w:tc>
-        <w:tc>
-          <w:tcPr>
-            <w:tcW w:w="1259" w:type="dxa"/>
-            <w:tcBorders/>
-            <w:shd w:color="auto" w:fill="D9D9D9" w:themeFill="background1" w:themeFillShade="d9" w:val="clear"/>
-          </w:tcPr>
-          <w:p>
-            <w:pPr>
-              <w:pStyle w:val="Normal"/>
-              <w:spacing w:lineRule="auto" w:line="240" w:before="0" w:after="0"/>
-              <w:jc w:val="center"/>
-              <w:rPr/>
-            </w:pPr>
-            <w:r>
-              <w:rPr/>
-            </w:r>
-          </w:p>
-        </w:tc>
-        <w:tc>
-          <w:tcPr>
-            <w:tcW w:w="1351" w:type="dxa"/>
-            <w:tcBorders/>
-            <w:shd w:color="auto" w:fill="D9D9D9" w:themeFill="background1" w:themeFillShade="d9" w:val="clear"/>
-          </w:tcPr>
-          <w:p>
-            <w:pPr>
-              <w:pStyle w:val="Normal"/>
-              <w:spacing w:lineRule="auto" w:line="240" w:before="0" w:after="0"/>
-              <w:jc w:val="center"/>
-              <w:rPr/>
-            </w:pPr>
-            <w:r>
-              <w:rPr/>
-            </w:r>
-          </w:p>
-        </w:tc>
-      </w:tr>
-      <w:tr>
-        <w:trPr/>
-        <w:tc>
-          <w:tcPr>
-            <w:tcW w:w="3773" w:type="dxa"/>
-            <w:tcBorders/>
-            <w:shd w:color="auto" w:fill="D9D9D9" w:themeFill="background1" w:themeFillShade="d9" w:val="clear"/>
-          </w:tcPr>
-          <w:p>
-            <w:pPr>
-              <w:pStyle w:val="Normal"/>
-              <w:spacing w:lineRule="auto" w:line="240" w:before="0" w:after="0"/>
-              <w:rPr/>
-            </w:pPr>
-            <w:r>
-              <w:rPr/>
-            </w:r>
-          </w:p>
-        </w:tc>
-        <w:tc>
-          <w:tcPr>
-            <w:tcW w:w="1170" w:type="dxa"/>
-            <w:tcBorders/>
-            <w:shd w:color="auto" w:fill="D9D9D9" w:themeFill="background1" w:themeFillShade="d9" w:val="clear"/>
-          </w:tcPr>
-          <w:p>
-            <w:pPr>
-              <w:pStyle w:val="Normal"/>
-              <w:spacing w:lineRule="auto" w:line="240" w:before="0" w:after="0"/>
-              <w:jc w:val="center"/>
-              <w:rPr/>
-            </w:pPr>
-            <w:r>
-              <w:rPr/>
-            </w:r>
-          </w:p>
-        </w:tc>
-        <w:tc>
-          <w:tcPr>
-            <w:tcW w:w="1080" w:type="dxa"/>
-            <w:tcBorders/>
-            <w:shd w:color="auto" w:fill="D9D9D9" w:themeFill="background1" w:themeFillShade="d9" w:val="clear"/>
-          </w:tcPr>
-          <w:p>
-            <w:pPr>
-              <w:pStyle w:val="Normal"/>
-              <w:spacing w:lineRule="auto" w:line="240" w:before="0" w:after="0"/>
-              <w:jc w:val="center"/>
-              <w:rPr/>
-            </w:pPr>
-            <w:r>
-              <w:rPr/>
-            </w:r>
-          </w:p>
-        </w:tc>
-        <w:tc>
-          <w:tcPr>
-            <w:tcW w:w="1079" w:type="dxa"/>
-            <w:gridSpan w:val="2"/>
-            <w:tcBorders/>
-            <w:shd w:color="auto" w:fill="D9D9D9" w:themeFill="background1" w:themeFillShade="d9" w:val="clear"/>
-          </w:tcPr>
-          <w:p>
-            <w:pPr>
-              <w:pStyle w:val="Normal"/>
-              <w:spacing w:lineRule="auto" w:line="240" w:before="0" w:after="0"/>
-              <w:jc w:val="center"/>
-              <w:rPr/>
-            </w:pPr>
-            <w:r>
-              <w:rPr/>
-            </w:r>
-          </w:p>
-        </w:tc>
-        <w:tc>
-          <w:tcPr>
-            <w:tcW w:w="1079" w:type="dxa"/>
-            <w:tcBorders/>
-            <w:shd w:color="auto" w:fill="D9D9D9" w:themeFill="background1" w:themeFillShade="d9" w:val="clear"/>
-          </w:tcPr>
-          <w:p>
-            <w:pPr>
-              <w:pStyle w:val="Normal"/>
-              <w:spacing w:lineRule="auto" w:line="240" w:before="0" w:after="0"/>
-              <w:jc w:val="center"/>
-              <w:rPr/>
-            </w:pPr>
-            <w:r>
-              <w:rPr/>
-            </w:r>
-          </w:p>
-        </w:tc>
-        <w:tc>
-          <w:tcPr>
-            <w:tcW w:w="1259" w:type="dxa"/>
-            <w:tcBorders/>
-            <w:shd w:color="auto" w:fill="D9D9D9" w:themeFill="background1" w:themeFillShade="d9" w:val="clear"/>
-          </w:tcPr>
-          <w:p>
-            <w:pPr>
-              <w:pStyle w:val="Normal"/>
-              <w:spacing w:lineRule="auto" w:line="240" w:before="0" w:after="0"/>
-              <w:jc w:val="center"/>
-              <w:rPr/>
-            </w:pPr>
-            <w:r>
-              <w:rPr/>
-            </w:r>
-          </w:p>
-        </w:tc>
-        <w:tc>
-          <w:tcPr>
-            <w:tcW w:w="1351" w:type="dxa"/>
-            <w:tcBorders/>
-            <w:shd w:color="auto" w:fill="D9D9D9" w:themeFill="background1" w:themeFillShade="d9" w:val="clear"/>
-          </w:tcPr>
-          <w:p>
-            <w:pPr>
-              <w:pStyle w:val="Normal"/>
-              <w:spacing w:lineRule="auto" w:line="240" w:before="0" w:after="0"/>
-              <w:jc w:val="center"/>
-              <w:rPr/>
-            </w:pPr>
-            <w:r>
-              <w:rPr/>
-            </w:r>
-          </w:p>
-        </w:tc>
-      </w:tr>
-      <w:tr>
-        <w:trPr/>
-        <w:tc>
-          <w:tcPr>
-            <w:tcW w:w="3773" w:type="dxa"/>
-            <w:tcBorders/>
-            <w:shd w:color="auto" w:fill="D9D9D9" w:themeFill="background1" w:themeFillShade="d9" w:val="clear"/>
-          </w:tcPr>
-          <w:p>
-            <w:pPr>
-              <w:pStyle w:val="Normal"/>
-              <w:spacing w:lineRule="auto" w:line="240" w:before="0" w:after="0"/>
-              <w:rPr/>
-            </w:pPr>
-            <w:r>
-              <w:rPr/>
-            </w:r>
-          </w:p>
-        </w:tc>
-        <w:tc>
-          <w:tcPr>
-            <w:tcW w:w="1170" w:type="dxa"/>
-            <w:tcBorders/>
-            <w:shd w:color="auto" w:fill="D9D9D9" w:themeFill="background1" w:themeFillShade="d9" w:val="clear"/>
-          </w:tcPr>
-          <w:p>
-            <w:pPr>
-              <w:pStyle w:val="Normal"/>
-              <w:spacing w:lineRule="auto" w:line="240" w:before="0" w:after="0"/>
-              <w:jc w:val="center"/>
-              <w:rPr/>
-            </w:pPr>
-            <w:r>
-              <w:rPr/>
-            </w:r>
-          </w:p>
-        </w:tc>
-        <w:tc>
-          <w:tcPr>
-            <w:tcW w:w="1080" w:type="dxa"/>
-            <w:tcBorders/>
-            <w:shd w:color="auto" w:fill="D9D9D9" w:themeFill="background1" w:themeFillShade="d9" w:val="clear"/>
-          </w:tcPr>
-          <w:p>
-            <w:pPr>
-              <w:pStyle w:val="Normal"/>
-              <w:spacing w:lineRule="auto" w:line="240" w:before="0" w:after="0"/>
-              <w:jc w:val="center"/>
-              <w:rPr/>
-            </w:pPr>
-            <w:r>
-              <w:rPr/>
-            </w:r>
-          </w:p>
-        </w:tc>
-        <w:tc>
-          <w:tcPr>
-            <w:tcW w:w="1079" w:type="dxa"/>
-            <w:gridSpan w:val="2"/>
-            <w:tcBorders/>
-            <w:shd w:color="auto" w:fill="D9D9D9" w:themeFill="background1" w:themeFillShade="d9" w:val="clear"/>
-          </w:tcPr>
-          <w:p>
-            <w:pPr>
-              <w:pStyle w:val="Normal"/>
-              <w:spacing w:lineRule="auto" w:line="240" w:before="0" w:after="0"/>
-              <w:jc w:val="center"/>
-              <w:rPr/>
-            </w:pPr>
-            <w:r>
-              <w:rPr/>
-            </w:r>
-          </w:p>
-        </w:tc>
-        <w:tc>
-          <w:tcPr>
-            <w:tcW w:w="1079" w:type="dxa"/>
-            <w:tcBorders/>
-            <w:shd w:color="auto" w:fill="D9D9D9" w:themeFill="background1" w:themeFillShade="d9" w:val="clear"/>
-          </w:tcPr>
-          <w:p>
-            <w:pPr>
-              <w:pStyle w:val="Normal"/>
-              <w:spacing w:lineRule="auto" w:line="240" w:before="0" w:after="0"/>
-              <w:jc w:val="center"/>
-              <w:rPr/>
-            </w:pPr>
-            <w:r>
-              <w:rPr/>
-            </w:r>
-          </w:p>
-        </w:tc>
-        <w:tc>
-          <w:tcPr>
-            <w:tcW w:w="1259" w:type="dxa"/>
-            <w:tcBorders/>
-            <w:shd w:color="auto" w:fill="D9D9D9" w:themeFill="background1" w:themeFillShade="d9" w:val="clear"/>
-          </w:tcPr>
-          <w:p>
-            <w:pPr>
-              <w:pStyle w:val="Normal"/>
-              <w:spacing w:lineRule="auto" w:line="240" w:before="0" w:after="0"/>
-              <w:jc w:val="center"/>
-              <w:rPr/>
-            </w:pPr>
-            <w:r>
-              <w:rPr/>
-            </w:r>
-          </w:p>
-        </w:tc>
-        <w:tc>
-          <w:tcPr>
-            <w:tcW w:w="1351" w:type="dxa"/>
-            <w:tcBorders/>
-            <w:shd w:color="auto" w:fill="D9D9D9" w:themeFill="background1" w:themeFillShade="d9" w:val="clear"/>
-          </w:tcPr>
-          <w:p>
-            <w:pPr>
-              <w:pStyle w:val="Normal"/>
-              <w:spacing w:lineRule="auto" w:line="240" w:before="0" w:after="0"/>
-              <w:jc w:val="center"/>
-              <w:rPr/>
-            </w:pPr>
-            <w:r>
-              <w:rPr/>
-            </w:r>
-          </w:p>
-        </w:tc>
-      </w:tr>
-      <w:tr>
-        <w:trPr/>
-        <w:tc>
-          <w:tcPr>
-            <w:tcW w:w="3773" w:type="dxa"/>
-            <w:tcBorders/>
-            <w:shd w:color="auto" w:fill="D9D9D9" w:themeFill="background1" w:themeFillShade="d9" w:val="clear"/>
-          </w:tcPr>
-          <w:p>
-            <w:pPr>
-              <w:pStyle w:val="Normal"/>
-              <w:spacing w:lineRule="auto" w:line="240" w:before="0" w:after="0"/>
-              <w:rPr/>
-            </w:pPr>
-            <w:r>
-              <w:rPr/>
-              <w:t>Capstone Presentation</w:t>
-            </w:r>
-          </w:p>
-        </w:tc>
-        <w:tc>
-          <w:tcPr>
-            <w:tcW w:w="1170" w:type="dxa"/>
-            <w:tcBorders/>
-            <w:shd w:color="auto" w:fill="D9D9D9" w:themeFill="background1" w:themeFillShade="d9" w:val="clear"/>
-          </w:tcPr>
-          <w:p>
-            <w:pPr>
-              <w:pStyle w:val="Normal"/>
-              <w:spacing w:lineRule="auto" w:line="240" w:before="0" w:after="0"/>
-              <w:jc w:val="center"/>
-              <w:rPr/>
-            </w:pPr>
-            <w:r>
-              <w:rPr/>
-            </w:r>
-          </w:p>
-        </w:tc>
-        <w:tc>
-          <w:tcPr>
-            <w:tcW w:w="1080" w:type="dxa"/>
-            <w:tcBorders/>
-            <w:shd w:color="auto" w:fill="D9D9D9" w:themeFill="background1" w:themeFillShade="d9" w:val="clear"/>
-          </w:tcPr>
-          <w:p>
-            <w:pPr>
-              <w:pStyle w:val="Normal"/>
-              <w:spacing w:lineRule="auto" w:line="240" w:before="0" w:after="0"/>
-              <w:jc w:val="center"/>
-              <w:rPr/>
-            </w:pPr>
-            <w:r>
-              <w:rPr/>
-            </w:r>
-          </w:p>
-        </w:tc>
-        <w:tc>
-          <w:tcPr>
-            <w:tcW w:w="1079" w:type="dxa"/>
-            <w:gridSpan w:val="2"/>
-            <w:tcBorders/>
-            <w:shd w:color="auto" w:fill="D9D9D9" w:themeFill="background1" w:themeFillShade="d9" w:val="clear"/>
-          </w:tcPr>
-          <w:p>
-            <w:pPr>
-              <w:pStyle w:val="Normal"/>
-              <w:spacing w:lineRule="auto" w:line="240" w:before="0" w:after="0"/>
-              <w:jc w:val="center"/>
-              <w:rPr/>
-            </w:pPr>
-            <w:r>
-              <w:rPr/>
-            </w:r>
-          </w:p>
-        </w:tc>
-        <w:tc>
-          <w:tcPr>
-            <w:tcW w:w="1079" w:type="dxa"/>
-            <w:tcBorders/>
-            <w:shd w:color="auto" w:fill="D9D9D9" w:themeFill="background1" w:themeFillShade="d9" w:val="clear"/>
-          </w:tcPr>
-          <w:p>
-            <w:pPr>
-              <w:pStyle w:val="Normal"/>
-              <w:spacing w:lineRule="auto" w:line="240" w:before="0" w:after="0"/>
-              <w:jc w:val="center"/>
-              <w:rPr/>
-            </w:pPr>
-            <w:r>
-              <w:rPr/>
-            </w:r>
-          </w:p>
-        </w:tc>
-        <w:tc>
-          <w:tcPr>
-            <w:tcW w:w="1259" w:type="dxa"/>
-            <w:tcBorders/>
-            <w:shd w:color="auto" w:fill="D9D9D9" w:themeFill="background1" w:themeFillShade="d9" w:val="clear"/>
-          </w:tcPr>
-          <w:p>
-            <w:pPr>
-              <w:pStyle w:val="Normal"/>
-              <w:spacing w:lineRule="auto" w:line="240" w:before="0" w:after="0"/>
-              <w:jc w:val="center"/>
-              <w:rPr/>
-            </w:pPr>
-            <w:r>
-              <w:rPr/>
-            </w:r>
-          </w:p>
-        </w:tc>
-        <w:tc>
-          <w:tcPr>
-            <w:tcW w:w="1351" w:type="dxa"/>
+            <w:tcW w:w="1355" w:type="dxa"/>
             <w:tcBorders/>
             <w:shd w:color="auto" w:fill="D9D9D9" w:themeFill="background1" w:themeFillShade="d9" w:val="clear"/>
           </w:tcPr>
@@ -1864,11 +1667,212 @@
       </w:pPr>
       <w:r>
         <w:rPr/>
+        <w:drawing>
+          <wp:anchor behindDoc="0" distT="0" distB="0" distL="0" distR="0" simplePos="0" locked="0" layoutInCell="1" allowOverlap="1" relativeHeight="2">
+            <wp:simplePos x="0" y="0"/>
+            <wp:positionH relativeFrom="column">
+              <wp:align>center</wp:align>
+            </wp:positionH>
+            <wp:positionV relativeFrom="paragraph">
+              <wp:posOffset>635</wp:posOffset>
+            </wp:positionV>
+            <wp:extent cx="6858000" cy="6858000"/>
+            <wp:effectExtent l="0" t="0" r="0" b="0"/>
+            <wp:wrapSquare wrapText="largest"/>
+            <wp:docPr id="1" name="Image1" descr=""/>
+            <wp:cNvGraphicFramePr>
+              <a:graphicFrameLocks xmlns:a="http://schemas.openxmlformats.org/drawingml/2006/main" noChangeAspect="1"/>
+            </wp:cNvGraphicFramePr>
+            <a:graphic xmlns:a="http://schemas.openxmlformats.org/drawingml/2006/main">
+              <a:graphicData uri="http://schemas.openxmlformats.org/drawingml/2006/picture">
+                <pic:pic xmlns:pic="http://schemas.openxmlformats.org/drawingml/2006/picture">
+                  <pic:nvPicPr>
+                    <pic:cNvPr id="1" name="Image1" descr=""/>
+                    <pic:cNvPicPr>
+                      <a:picLocks noChangeAspect="1" noChangeArrowheads="1"/>
+                    </pic:cNvPicPr>
+                  </pic:nvPicPr>
+                  <pic:blipFill>
+                    <a:blip r:embed="rId2"/>
+                    <a:stretch>
+                      <a:fillRect/>
+                    </a:stretch>
+                  </pic:blipFill>
+                  <pic:spPr bwMode="auto">
+                    <a:xfrm>
+                      <a:off x="0" y="0"/>
+                      <a:ext cx="6858000" cy="6858000"/>
+                    </a:xfrm>
+                    <a:prstGeom prst="rect">
+                      <a:avLst/>
+                    </a:prstGeom>
+                  </pic:spPr>
+                </pic:pic>
+              </a:graphicData>
+            </a:graphic>
+          </wp:anchor>
+        </w:drawing>
+      </w:r>
+    </w:p>
+    <w:p>
+      <w:pPr>
+        <w:pStyle w:val="Normal"/>
+        <w:rPr/>
+      </w:pPr>
+      <w:r>
+        <w:rPr/>
+        <w:t>3</w:t>
+      </w:r>
+      <w:r>
+        <w:rPr>
+          <w:rFonts w:eastAsia="Aptos" w:cs="" w:cstheme="minorBidi" w:eastAsiaTheme="minorHAnsi"/>
+          <w:color w:val="auto"/>
+          <w:kern w:val="2"/>
+          <w:sz w:val="22"/>
+          <w:szCs w:val="22"/>
+          <w:lang w:val="en-US" w:eastAsia="en-US" w:bidi="ar-SA"/>
+          <w14:ligatures w14:val="standardContextual"/>
+        </w:rPr>
+        <w:t>D</w:t>
+      </w:r>
+      <w:r>
+        <w:rPr/>
+        <w:t xml:space="preserve"> Render simple visualization concept: The base reservoir section (Bottom) will be designed to house the electrical </w:t>
+      </w:r>
+      <w:r>
+        <w:rPr>
+          <w:rFonts w:eastAsia="Aptos" w:cs="" w:cstheme="minorBidi" w:eastAsiaTheme="minorHAnsi"/>
+          <w:color w:val="auto"/>
+          <w:kern w:val="2"/>
+          <w:sz w:val="22"/>
+          <w:szCs w:val="22"/>
+          <w:lang w:val="en-US" w:eastAsia="en-US" w:bidi="ar-SA"/>
+          <w14:ligatures w14:val="standardContextual"/>
+        </w:rPr>
+        <w:t>c</w:t>
+      </w:r>
+      <w:r>
+        <w:rPr>
+          <w:rFonts w:eastAsia="Aptos" w:cs="" w:cstheme="minorBidi" w:eastAsiaTheme="minorHAnsi"/>
+          <w:color w:val="auto"/>
+          <w:kern w:val="2"/>
+          <w:sz w:val="22"/>
+          <w:szCs w:val="22"/>
+          <w:lang w:val="en-US" w:eastAsia="en-US" w:bidi="ar-SA"/>
+          <w14:ligatures w14:val="standardContextual"/>
+        </w:rPr>
+        <w:t xml:space="preserve">omponents </w:t>
+      </w:r>
+      <w:r>
+        <w:rPr/>
+        <w:t>of the project with designated channels</w:t>
+      </w:r>
+      <w:r>
+        <w:rPr>
+          <w:rFonts w:eastAsia="Aptos" w:cs="" w:cstheme="minorBidi" w:eastAsiaTheme="minorHAnsi"/>
+          <w:color w:val="auto"/>
+          <w:kern w:val="2"/>
+          <w:sz w:val="22"/>
+          <w:szCs w:val="22"/>
+          <w:lang w:val="en-US" w:eastAsia="en-US" w:bidi="ar-SA"/>
+          <w14:ligatures w14:val="standardContextual"/>
+        </w:rPr>
+        <w:t xml:space="preserve"> in</w:t>
+      </w:r>
+      <w:r>
+        <w:rPr/>
+        <w:t xml:space="preserve"> the b</w:t>
+      </w:r>
+      <w:r>
+        <w:rPr>
+          <w:rFonts w:eastAsia="Aptos" w:cs="" w:cstheme="minorBidi" w:eastAsiaTheme="minorHAnsi"/>
+          <w:color w:val="auto"/>
+          <w:kern w:val="2"/>
+          <w:sz w:val="22"/>
+          <w:szCs w:val="22"/>
+          <w:lang w:val="en-US" w:eastAsia="en-US" w:bidi="ar-SA"/>
+          <w14:ligatures w14:val="standardContextual"/>
+        </w:rPr>
+        <w:t>ase (bottom</w:t>
+      </w:r>
+      <w:r>
+        <w:rPr/>
+        <w:t xml:space="preserve"> or a specific section of the side) to house the processor and board.</w:t>
+      </w:r>
+    </w:p>
+    <w:p>
+      <w:pPr>
+        <w:pStyle w:val="Normal"/>
+        <w:widowControl/>
+        <w:bidi w:val="0"/>
+        <w:spacing w:lineRule="auto" w:line="259" w:before="0" w:after="160"/>
+        <w:jc w:val="left"/>
+        <w:rPr/>
+      </w:pPr>
+      <w:r>
+        <w:rPr/>
+        <w:t>ToF, OLED, BME, Encoder etc. will be implemented inside</w:t>
+      </w:r>
+      <w:r>
+        <w:rPr>
+          <w:rFonts w:eastAsia="Aptos" w:cs="" w:cstheme="minorBidi" w:eastAsiaTheme="minorHAnsi"/>
+          <w:color w:val="auto"/>
+          <w:kern w:val="2"/>
+          <w:sz w:val="22"/>
+          <w:szCs w:val="22"/>
+          <w:lang w:val="en-US" w:eastAsia="en-US" w:bidi="ar-SA"/>
+          <w14:ligatures w14:val="standardContextual"/>
+        </w:rPr>
+        <w:t xml:space="preserve"> </w:t>
+      </w:r>
+      <w:r>
+        <w:rPr>
+          <w:rFonts w:eastAsia="Aptos" w:cs="" w:cstheme="minorBidi" w:eastAsiaTheme="minorHAnsi"/>
+          <w:color w:val="auto"/>
+          <w:kern w:val="2"/>
+          <w:sz w:val="22"/>
+          <w:szCs w:val="22"/>
+          <w:lang w:val="en-US" w:eastAsia="en-US" w:bidi="ar-SA"/>
+          <w14:ligatures w14:val="standardContextual"/>
+        </w:rPr>
+        <w:t>electrical</w:t>
+      </w:r>
+      <w:r>
+        <w:rPr/>
+        <w:t xml:space="preserve"> gaps/channels residing </w:t>
+      </w:r>
+      <w:r>
+        <w:rPr>
+          <w:rFonts w:eastAsia="Aptos" w:cs="" w:cstheme="minorBidi" w:eastAsiaTheme="minorHAnsi"/>
+          <w:color w:val="auto"/>
+          <w:kern w:val="2"/>
+          <w:sz w:val="22"/>
+          <w:szCs w:val="22"/>
+          <w:lang w:val="en-US" w:eastAsia="en-US" w:bidi="ar-SA"/>
+          <w14:ligatures w14:val="standardContextual"/>
+        </w:rPr>
+        <w:t>b</w:t>
+      </w:r>
+      <w:r>
+        <w:rPr>
+          <w:rFonts w:eastAsia="Aptos" w:cs="" w:cstheme="minorBidi" w:eastAsiaTheme="minorHAnsi"/>
+          <w:color w:val="auto"/>
+          <w:kern w:val="2"/>
+          <w:sz w:val="22"/>
+          <w:szCs w:val="22"/>
+          <w:lang w:val="en-US" w:eastAsia="en-US" w:bidi="ar-SA"/>
+          <w14:ligatures w14:val="standardContextual"/>
+        </w:rPr>
+        <w:t xml:space="preserve">etween </w:t>
+      </w:r>
+      <w:r>
+        <w:rPr/>
+        <w:t>the outer face/shell and water shell wall with cut outs (custom installation mounts) for these features. Similar implementation will be used to run the water tubing and wiring through the rings for LED, OLED, BME features etc.</w:t>
       </w:r>
     </w:p>
     <w:sectPr>
-      <w:headerReference w:type="default" r:id="rId2"/>
-      <w:footerReference w:type="default" r:id="rId3"/>
+      <w:headerReference w:type="default" r:id="rId3"/>
+      <w:footerReference w:type="default" r:id="rId4"/>
       <w:type w:val="nextPage"/>
       <w:pgSz w:w="12240" w:h="15840"/>
       <w:pgMar w:left="720" w:right="720" w:header="720" w:top="777" w:footer="720" w:bottom="777" w:gutter="0"/>
@@ -1883,6 +1887,16 @@
 
 <file path=word/footer1.xml><?xml version="1.0" encoding="utf-8"?>
 <w:ftr xmlns:o="urn:schemas-microsoft-com:office:office" xmlns:r="http://schemas.openxmlformats.org/officeDocument/2006/relationships" xmlns:v="urn:schemas-microsoft-com:vml" xmlns:w="http://schemas.openxmlformats.org/wordprocessingml/2006/main" xmlns:w10="urn:schemas-microsoft-com:office:word" xmlns:wp="http://schemas.openxmlformats.org/drawingml/2006/wordprocessingDrawing" xmlns:wps="http://schemas.microsoft.com/office/word/2010/wordprocessingShape" xmlns:wpg="http://schemas.microsoft.com/office/word/2010/wordprocessingGroup" xmlns:mc="http://schemas.openxmlformats.org/markup-compatibility/2006" xmlns:wp14="http://schemas.microsoft.com/office/word/2010/wordprocessingDrawing" xmlns:w14="http://schemas.microsoft.com/office/word/2010/wordml" mc:Ignorable="w14 wp14">
+  <w:p>
+    <w:pPr>
+      <w:pStyle w:val="Footer"/>
+      <w:jc w:val="right"/>
+      <w:rPr/>
+    </w:pPr>
+    <w:r>
+      <w:rPr/>
+    </w:r>
+  </w:p>
   <w:p>
     <w:pPr>
       <w:pStyle w:val="Footer"/>
@@ -1933,6 +1947,7 @@
       </w:pPr>
       <w:rPr>
         <w:rFonts w:ascii="Symbol" w:hAnsi="Symbol" w:cs="Symbol" w:hint="default"/>
+        <w:rFonts w:cs="Symbol"/>
       </w:rPr>
     </w:lvl>
     <w:lvl w:ilvl="1">
@@ -1958,6 +1973,7 @@
       </w:pPr>
       <w:rPr>
         <w:rFonts w:ascii="Wingdings" w:hAnsi="Wingdings" w:cs="Wingdings" w:hint="default"/>
+        <w:rFonts w:cs="Wingdings"/>
       </w:rPr>
     </w:lvl>
     <w:lvl w:ilvl="3">
@@ -1970,6 +1986,7 @@
       </w:pPr>
       <w:rPr>
         <w:rFonts w:ascii="Symbol" w:hAnsi="Symbol" w:cs="Symbol" w:hint="default"/>
+        <w:rFonts w:cs="Symbol"/>
       </w:rPr>
     </w:lvl>
     <w:lvl w:ilvl="4">
@@ -1995,6 +2012,7 @@
       </w:pPr>
       <w:rPr>
         <w:rFonts w:ascii="Wingdings" w:hAnsi="Wingdings" w:cs="Wingdings" w:hint="default"/>
+        <w:rFonts w:cs="Wingdings"/>
       </w:rPr>
     </w:lvl>
     <w:lvl w:ilvl="6">
@@ -2007,6 +2025,7 @@
       </w:pPr>
       <w:rPr>
         <w:rFonts w:ascii="Symbol" w:hAnsi="Symbol" w:cs="Symbol" w:hint="default"/>
+        <w:rFonts w:cs="Symbol"/>
       </w:rPr>
     </w:lvl>
     <w:lvl w:ilvl="7">
@@ -2032,6 +2051,7 @@
       </w:pPr>
       <w:rPr>
         <w:rFonts w:ascii="Wingdings" w:hAnsi="Wingdings" w:cs="Wingdings" w:hint="default"/>
+        <w:rFonts w:cs="Wingdings"/>
       </w:rPr>
     </w:lvl>
   </w:abstractNum>
@@ -2143,7 +2163,6 @@
       <w:rPr>
         <w:rFonts w:ascii="Aptos" w:hAnsi="Aptos" w:eastAsia="Aptos" w:cs="" w:asciiTheme="minorHAnsi" w:cstheme="minorBidi" w:eastAsiaTheme="minorHAnsi" w:hAnsiTheme="minorHAnsi"/>
         <w:kern w:val="2"/>
-        <w:sz w:val="22"/>
         <w:szCs w:val="22"/>
         <w:lang w:val="en-US" w:eastAsia="en-US" w:bidi="ar-SA"/>
         <w14:ligatures w14:val="standardContextual"/>
@@ -3175,6 +3194,28 @@
     </w:pPr>
     <w:rPr/>
   </w:style>
+  <w:style w:type="paragraph" w:styleId="TableContents">
+    <w:name w:val="Table Contents"/>
+    <w:basedOn w:val="Normal"/>
+    <w:qFormat/>
+    <w:pPr>
+      <w:suppressLineNumbers/>
+    </w:pPr>
+    <w:rPr/>
+  </w:style>
+  <w:style w:type="paragraph" w:styleId="TableHeading">
+    <w:name w:val="Table Heading"/>
+    <w:basedOn w:val="TableContents"/>
+    <w:qFormat/>
+    <w:pPr>
+      <w:suppressLineNumbers/>
+      <w:jc w:val="center"/>
+    </w:pPr>
+    <w:rPr>
+      <w:b/>
+      <w:bCs/>
+    </w:rPr>
+  </w:style>
   <w:style w:type="numbering" w:styleId="NoList" w:default="1">
     <w:name w:val="No List"/>
     <w:uiPriority w:val="99"/>

</xml_diff>